<commit_message>
Added material for PID's better algos
</commit_message>
<xml_diff>
--- a/Task3/upgradePid.docx
+++ b/Task3/upgradePid.docx
@@ -2,6 +2,16 @@
 <file path=word/document.xml><?xml version="1.0" encoding="utf-8"?>
 <w:document xmlns:o="urn:schemas-microsoft-com:office:office" xmlns:r="http://schemas.openxmlformats.org/officeDocument/2006/relationships" xmlns:v="urn:schemas-microsoft-com:vml" xmlns:w="http://schemas.openxmlformats.org/wordprocessingml/2006/main" xmlns:w10="urn:schemas-microsoft-com:office:word" xmlns:wp="http://schemas.openxmlformats.org/drawingml/2006/wordprocessingDrawing" xmlns:wps="http://schemas.microsoft.com/office/word/2010/wordprocessingShape" xmlns:wpg="http://schemas.microsoft.com/office/word/2010/wordprocessingGroup" xmlns:mc="http://schemas.openxmlformats.org/markup-compatibility/2006" xmlns:wp14="http://schemas.microsoft.com/office/word/2010/wordprocessingDrawing" xmlns:w14="http://schemas.microsoft.com/office/word/2010/wordml" mc:Ignorable="w14 wp14">
   <w:body>
+    <w:p>
+      <w:pPr>
+        <w:pStyle w:val="Normal"/>
+        <w:rPr/>
+      </w:pPr>
+      <w:r>
+        <w:rPr/>
+        <w:t>Gain Scheduling</w:t>
+      </w:r>
+    </w:p>
     <w:p>
       <w:pPr>
         <w:pStyle w:val="Normal"/>
@@ -18,6 +28,7 @@
       <w:pgNumType w:fmt="decimal"/>
       <w:formProt w:val="false"/>
       <w:textDirection w:val="lrTb"/>
+      <w:docGrid w:type="default" w:linePitch="100" w:charSpace="0"/>
     </w:sectPr>
   </w:body>
 </w:document>
@@ -30,15 +41,12 @@
       <w:rPr>
         <w:rFonts w:ascii="Liberation Serif" w:hAnsi="Liberation Serif" w:eastAsia="Noto Sans CJK SC" w:cs="Lohit Devanagari"/>
         <w:kern w:val="2"/>
-        <w:sz w:val="24"/>
         <w:szCs w:val="24"/>
         <w:lang w:val="en-IN" w:eastAsia="zh-CN" w:bidi="hi-IN"/>
       </w:rPr>
     </w:rPrDefault>
     <w:pPrDefault>
-      <w:pPr>
-        <w:widowControl/>
-      </w:pPr>
+      <w:pPr/>
     </w:pPrDefault>
   </w:docDefaults>
   <w:style w:type="paragraph" w:styleId="Normal">
@@ -46,6 +54,8 @@
     <w:qFormat/>
     <w:pPr>
       <w:widowControl/>
+      <w:bidi w:val="0"/>
+      <w:jc w:val="left"/>
     </w:pPr>
     <w:rPr>
       <w:rFonts w:ascii="Liberation Serif" w:hAnsi="Liberation Serif" w:eastAsia="Noto Sans CJK SC" w:cs="Lohit Devanagari"/>

</xml_diff>